<commit_message>
Added three case types
</commit_message>
<xml_diff>
--- a/Documentation/resolve_dev_guide.docx
+++ b/Documentation/resolve_dev_guide.docx
@@ -2273,13 +2273,8 @@
     </w:p>
     <w:p>
       <w:r>
-        <w:t>Order: if Sequential Approval bit is on, order is checked before sending out emails for approval, else emails go out parallelly</w:t>
-      </w:r>
-      <w:proofErr w:type="gramStart"/>
-      <w:r>
-        <w:t>. ?</w:t>
-      </w:r>
-      <w:proofErr w:type="gramEnd"/>
+        <w:t>Order: if Sequential Approval bit is on, order is checked before sending out emails for approval, else emails go out parallelly. ?</w:t>
+      </w:r>
     </w:p>
     <w:p/>
     <w:p>
@@ -4782,23 +4777,7 @@
                 <w:rFonts w:eastAsiaTheme="minorEastAsia"/>
                 <w:lang w:val="en"/>
               </w:rPr>
-              <w:t xml:space="preserve">Managed automatically. An entry is created for every action taken by any user. A function call </w:t>
-            </w:r>
-            <w:proofErr w:type="gramStart"/>
-            <w:r>
-              <w:rPr>
-                <w:rFonts w:eastAsiaTheme="minorEastAsia"/>
-                <w:lang w:val="en"/>
-              </w:rPr>
-              <w:t>has to</w:t>
-            </w:r>
-            <w:proofErr w:type="gramEnd"/>
-            <w:r>
-              <w:rPr>
-                <w:rFonts w:eastAsiaTheme="minorEastAsia"/>
-                <w:lang w:val="en"/>
-              </w:rPr>
-              <w:t xml:space="preserve"> be made at code level by developer for data generation in this table</w:t>
+              <w:t>Managed automatically. An entry is created for every action taken by any user. A function call has to be made at code level by developer for data generation in this table</w:t>
             </w:r>
           </w:p>
         </w:tc>
@@ -6234,7 +6213,7 @@
           <v:shape id="_x0000_i1025" type="#_x0000_t75" style="width:468pt;height:64.5pt" o:ole="">
             <v:imagedata r:id="rId17" o:title=""/>
           </v:shape>
-          <o:OLEObject Type="Embed" ProgID="Word.OpenDocumentText.12" ShapeID="_x0000_i1025" DrawAspect="Content" ObjectID="_1653223473" r:id="rId18"/>
+          <o:OLEObject Type="Embed" ProgID="Word.OpenDocumentText.12" ShapeID="_x0000_i1025" DrawAspect="Content" ObjectID="_1653987045" r:id="rId18"/>
         </w:object>
       </w:r>
     </w:p>
@@ -6483,7 +6462,13 @@
         <w:t>CaseSpecificDetails</w:t>
       </w:r>
       <w:r>
-        <w:t>/Views/{CaseTypeTitle}/Create.cshtml"</w:t>
+        <w:t>/Views/{CaseTypeTitle}/</w:t>
+      </w:r>
+      <w:r>
+        <w:t>Details</w:t>
+      </w:r>
+      <w:r>
+        <w:t>.cshtml"</w:t>
       </w:r>
     </w:p>
     <w:p>
@@ -6886,7 +6871,7 @@
           <v:shape id="_x0000_i1026" type="#_x0000_t75" style="width:468pt;height:253.5pt" o:ole="">
             <v:imagedata r:id="rId19" o:title=""/>
           </v:shape>
-          <o:OLEObject Type="Embed" ProgID="Word.OpenDocumentText.12" ShapeID="_x0000_i1026" DrawAspect="Content" ObjectID="_1653223474" r:id="rId20"/>
+          <o:OLEObject Type="Embed" ProgID="Word.OpenDocumentText.12" ShapeID="_x0000_i1026" DrawAspect="Content" ObjectID="_1653987046" r:id="rId20"/>
         </w:object>
       </w:r>
     </w:p>
@@ -10810,7 +10795,7 @@
 </file>
 
 <file path=customXml/itemProps1.xml><?xml version="1.0" encoding="utf-8"?>
-<ds:datastoreItem xmlns:ds="http://schemas.openxmlformats.org/officeDocument/2006/customXml" ds:itemID="{EAC25E6B-E6DA-4492-943A-40AA2FE517C2}">
+<ds:datastoreItem xmlns:ds="http://schemas.openxmlformats.org/officeDocument/2006/customXml" ds:itemID="{D03DE459-AF50-4A1D-9C02-29987F649C33}">
   <ds:schemaRefs>
     <ds:schemaRef ds:uri="http://schemas.openxmlformats.org/officeDocument/2006/bibliography"/>
   </ds:schemaRefs>

</xml_diff>

<commit_message>
Added support for hierarchical processing of cases and simplified approval workflow
</commit_message>
<xml_diff>
--- a/Documentation/resolve_dev_guide.docx
+++ b/Documentation/resolve_dev_guide.docx
@@ -12,6 +12,59 @@
           <w:szCs w:val="40"/>
         </w:rPr>
       </w:pPr>
+      <w:r>
+        <w:rPr>
+          <w:noProof/>
+        </w:rPr>
+        <w:drawing>
+          <wp:inline distT="0" distB="0" distL="0" distR="0" wp14:anchorId="376A306C" wp14:editId="6BA88282">
+            <wp:extent cx="6858000" cy="3154045"/>
+            <wp:effectExtent l="0" t="0" r="0" b="8255"/>
+            <wp:docPr id="5" name="Picture 5"/>
+            <wp:cNvGraphicFramePr>
+              <a:graphicFrameLocks xmlns:a="http://schemas.openxmlformats.org/drawingml/2006/main" noChangeAspect="1"/>
+            </wp:cNvGraphicFramePr>
+            <a:graphic xmlns:a="http://schemas.openxmlformats.org/drawingml/2006/main">
+              <a:graphicData uri="http://schemas.openxmlformats.org/drawingml/2006/picture">
+                <pic:pic xmlns:pic="http://schemas.openxmlformats.org/drawingml/2006/picture">
+                  <pic:nvPicPr>
+                    <pic:cNvPr id="0" name="Picture 3"/>
+                    <pic:cNvPicPr>
+                      <a:picLocks noChangeAspect="1" noChangeArrowheads="1" noCrop="1"/>
+                    </pic:cNvPicPr>
+                  </pic:nvPicPr>
+                  <pic:blipFill>
+                    <a:blip r:embed="rId8">
+                      <a:extLst>
+                        <a:ext uri="{28A0092B-C50C-407E-A947-70E740481C1C}">
+                          <a14:useLocalDpi xmlns:a14="http://schemas.microsoft.com/office/drawing/2010/main" val="0"/>
+                        </a:ext>
+                      </a:extLst>
+                    </a:blip>
+                    <a:srcRect/>
+                    <a:stretch>
+                      <a:fillRect/>
+                    </a:stretch>
+                  </pic:blipFill>
+                  <pic:spPr bwMode="auto">
+                    <a:xfrm>
+                      <a:off x="0" y="0"/>
+                      <a:ext cx="6858000" cy="3154045"/>
+                    </a:xfrm>
+                    <a:prstGeom prst="rect">
+                      <a:avLst/>
+                    </a:prstGeom>
+                    <a:noFill/>
+                    <a:ln>
+                      <a:noFill/>
+                    </a:ln>
+                  </pic:spPr>
+                </pic:pic>
+              </a:graphicData>
+            </a:graphic>
+          </wp:inline>
+        </w:drawing>
+      </w:r>
     </w:p>
     <w:p>
       <w:pPr>
@@ -286,7 +339,7 @@
                     <pic:cNvPicPr/>
                   </pic:nvPicPr>
                   <pic:blipFill>
-                    <a:blip r:embed="rId8" cstate="print">
+                    <a:blip r:embed="rId9" cstate="print">
                       <a:extLst>
                         <a:ext uri="{28A0092B-C50C-407E-A947-70E740481C1C}">
                           <a14:useLocalDpi xmlns:a14="http://schemas.microsoft.com/office/drawing/2010/main" val="0"/>
@@ -329,7 +382,6 @@
           <w:sz w:val="28"/>
           <w:szCs w:val="28"/>
         </w:rPr>
-        <w:lastRenderedPageBreak/>
         <w:t>Revision and Signoff Sheet</w:t>
       </w:r>
     </w:p>
@@ -1910,7 +1962,7 @@
         </w:rPr>
         <w:t xml:space="preserve">GitHub Link: </w:t>
       </w:r>
-      <w:hyperlink r:id="rId9" w:history="1">
+      <w:hyperlink r:id="rId10" w:history="1">
         <w:r>
           <w:rPr>
             <w:rStyle w:val="Hyperlink"/>
@@ -1972,7 +2024,7 @@
                     <pic:cNvPicPr/>
                   </pic:nvPicPr>
                   <pic:blipFill>
-                    <a:blip r:embed="rId10"/>
+                    <a:blip r:embed="rId11"/>
                     <a:stretch>
                       <a:fillRect/>
                     </a:stretch>
@@ -2015,7 +2067,7 @@
                     <pic:cNvPicPr/>
                   </pic:nvPicPr>
                   <pic:blipFill>
-                    <a:blip r:embed="rId11"/>
+                    <a:blip r:embed="rId12"/>
                     <a:stretch>
                       <a:fillRect/>
                     </a:stretch>
@@ -2057,7 +2109,7 @@
                     <pic:cNvPicPr/>
                   </pic:nvPicPr>
                   <pic:blipFill>
-                    <a:blip r:embed="rId12"/>
+                    <a:blip r:embed="rId13"/>
                     <a:stretch>
                       <a:fillRect/>
                     </a:stretch>
@@ -2100,7 +2152,7 @@
                     <pic:cNvPicPr/>
                   </pic:nvPicPr>
                   <pic:blipFill>
-                    <a:blip r:embed="rId13"/>
+                    <a:blip r:embed="rId14"/>
                     <a:stretch>
                       <a:fillRect/>
                     </a:stretch>
@@ -2129,7 +2181,7 @@
     </w:p>
     <w:p/>
     <w:p>
-      <w:hyperlink r:id="rId14" w:history="1">
+      <w:hyperlink r:id="rId15" w:history="1">
         <w:r>
           <w:rPr>
             <w:rStyle w:val="Hyperlink"/>
@@ -2144,7 +2196,7 @@
           <w:rStyle w:val="Hyperlink"/>
         </w:rPr>
       </w:pPr>
-      <w:hyperlink r:id="rId15" w:history="1">
+      <w:hyperlink r:id="rId16" w:history="1">
         <w:r>
           <w:rPr>
             <w:rStyle w:val="Hyperlink"/>
@@ -2154,7 +2206,7 @@
       </w:hyperlink>
     </w:p>
     <w:p>
-      <w:hyperlink r:id="rId16" w:history="1">
+      <w:hyperlink r:id="rId17" w:history="1">
         <w:r>
           <w:rPr>
             <w:rStyle w:val="Hyperlink"/>
@@ -6211,9 +6263,9 @@
             <o:lock v:ext="edit" aspectratio="t"/>
           </v:shapetype>
           <v:shape id="_x0000_i1025" type="#_x0000_t75" style="width:468pt;height:64.5pt" o:ole="">
-            <v:imagedata r:id="rId17" o:title=""/>
+            <v:imagedata r:id="rId18" o:title=""/>
           </v:shape>
-          <o:OLEObject Type="Embed" ProgID="Word.OpenDocumentText.12" ShapeID="_x0000_i1025" DrawAspect="Content" ObjectID="_1653987045" r:id="rId18"/>
+          <o:OLEObject Type="Embed" ProgID="Word.OpenDocumentText.12" ShapeID="_x0000_i1025" DrawAspect="Content" ObjectID="_1655041509" r:id="rId19"/>
         </w:object>
       </w:r>
     </w:p>
@@ -6869,9 +6921,9 @@
       <w:r>
         <w:object w:dxaOrig="9360" w:dyaOrig="5072" w14:anchorId="5DF712FA">
           <v:shape id="_x0000_i1026" type="#_x0000_t75" style="width:468pt;height:253.5pt" o:ole="">
-            <v:imagedata r:id="rId19" o:title=""/>
+            <v:imagedata r:id="rId20" o:title=""/>
           </v:shape>
-          <o:OLEObject Type="Embed" ProgID="Word.OpenDocumentText.12" ShapeID="_x0000_i1026" DrawAspect="Content" ObjectID="_1653987046" r:id="rId20"/>
+          <o:OLEObject Type="Embed" ProgID="Word.OpenDocumentText.12" ShapeID="_x0000_i1026" DrawAspect="Content" ObjectID="_1655041510" r:id="rId21"/>
         </w:object>
       </w:r>
     </w:p>
@@ -6918,7 +6970,7 @@
       </w:pPr>
     </w:p>
     <w:sectPr>
-      <w:footerReference w:type="default" r:id="rId21"/>
+      <w:footerReference w:type="default" r:id="rId22"/>
       <w:pgSz w:w="12240" w:h="15840"/>
       <w:pgMar w:top="720" w:right="720" w:bottom="720" w:left="720" w:header="720" w:footer="720" w:gutter="0"/>
       <w:pgBorders w:offsetFrom="page">
@@ -10795,7 +10847,7 @@
 </file>
 
 <file path=customXml/itemProps1.xml><?xml version="1.0" encoding="utf-8"?>
-<ds:datastoreItem xmlns:ds="http://schemas.openxmlformats.org/officeDocument/2006/customXml" ds:itemID="{D03DE459-AF50-4A1D-9C02-29987F649C33}">
+<ds:datastoreItem xmlns:ds="http://schemas.openxmlformats.org/officeDocument/2006/customXml" ds:itemID="{39C4D8CD-937A-46D3-9BDA-ECC86B6DBD55}">
   <ds:schemaRefs>
     <ds:schemaRef ds:uri="http://schemas.openxmlformats.org/officeDocument/2006/bibliography"/>
   </ds:schemaRefs>

</xml_diff>

<commit_message>
Removed edit option from case details sections if case is processed
</commit_message>
<xml_diff>
--- a/Documentation/resolve_dev_guide.docx
+++ b/Documentation/resolve_dev_guide.docx
@@ -12,59 +12,7 @@
           <w:szCs w:val="40"/>
         </w:rPr>
       </w:pPr>
-      <w:r>
-        <w:rPr>
-          <w:noProof/>
-        </w:rPr>
-        <w:drawing>
-          <wp:inline distT="0" distB="0" distL="0" distR="0" wp14:anchorId="376A306C" wp14:editId="6BA88282">
-            <wp:extent cx="6858000" cy="3154045"/>
-            <wp:effectExtent l="0" t="0" r="0" b="8255"/>
-            <wp:docPr id="5" name="Picture 5"/>
-            <wp:cNvGraphicFramePr>
-              <a:graphicFrameLocks xmlns:a="http://schemas.openxmlformats.org/drawingml/2006/main" noChangeAspect="1"/>
-            </wp:cNvGraphicFramePr>
-            <a:graphic xmlns:a="http://schemas.openxmlformats.org/drawingml/2006/main">
-              <a:graphicData uri="http://schemas.openxmlformats.org/drawingml/2006/picture">
-                <pic:pic xmlns:pic="http://schemas.openxmlformats.org/drawingml/2006/picture">
-                  <pic:nvPicPr>
-                    <pic:cNvPr id="0" name="Picture 3"/>
-                    <pic:cNvPicPr>
-                      <a:picLocks noChangeAspect="1" noChangeArrowheads="1" noCrop="1"/>
-                    </pic:cNvPicPr>
-                  </pic:nvPicPr>
-                  <pic:blipFill>
-                    <a:blip r:embed="rId8">
-                      <a:extLst>
-                        <a:ext uri="{28A0092B-C50C-407E-A947-70E740481C1C}">
-                          <a14:useLocalDpi xmlns:a14="http://schemas.microsoft.com/office/drawing/2010/main" val="0"/>
-                        </a:ext>
-                      </a:extLst>
-                    </a:blip>
-                    <a:srcRect/>
-                    <a:stretch>
-                      <a:fillRect/>
-                    </a:stretch>
-                  </pic:blipFill>
-                  <pic:spPr bwMode="auto">
-                    <a:xfrm>
-                      <a:off x="0" y="0"/>
-                      <a:ext cx="6858000" cy="3154045"/>
-                    </a:xfrm>
-                    <a:prstGeom prst="rect">
-                      <a:avLst/>
-                    </a:prstGeom>
-                    <a:noFill/>
-                    <a:ln>
-                      <a:noFill/>
-                    </a:ln>
-                  </pic:spPr>
-                </pic:pic>
-              </a:graphicData>
-            </a:graphic>
-          </wp:inline>
-        </w:drawing>
-      </w:r>
+      <w:bookmarkStart w:id="0" w:name="_Hlk46175048"/>
     </w:p>
     <w:p>
       <w:pPr>
@@ -339,7 +287,7 @@
                     <pic:cNvPicPr/>
                   </pic:nvPicPr>
                   <pic:blipFill>
-                    <a:blip r:embed="rId9" cstate="print">
+                    <a:blip r:embed="rId8" cstate="print">
                       <a:extLst>
                         <a:ext uri="{28A0092B-C50C-407E-A947-70E740481C1C}">
                           <a14:useLocalDpi xmlns:a14="http://schemas.microsoft.com/office/drawing/2010/main" val="0"/>
@@ -382,6 +330,7 @@
           <w:sz w:val="28"/>
           <w:szCs w:val="28"/>
         </w:rPr>
+        <w:lastRenderedPageBreak/>
         <w:t>Revision and Signoff Sheet</w:t>
       </w:r>
     </w:p>
@@ -1851,7 +1800,7 @@
           <w:szCs w:val="32"/>
         </w:rPr>
       </w:pPr>
-      <w:bookmarkStart w:id="0" w:name="_Toc39406825"/>
+      <w:bookmarkStart w:id="1" w:name="_Toc39406825"/>
       <w:r>
         <w:br w:type="page"/>
       </w:r>
@@ -1864,7 +1813,7 @@
         <w:lastRenderedPageBreak/>
         <w:t>Objective</w:t>
       </w:r>
-      <w:bookmarkEnd w:id="0"/>
+      <w:bookmarkEnd w:id="1"/>
     </w:p>
     <w:p/>
     <w:p>
@@ -1962,7 +1911,7 @@
         </w:rPr>
         <w:t xml:space="preserve">GitHub Link: </w:t>
       </w:r>
-      <w:hyperlink r:id="rId10" w:history="1">
+      <w:hyperlink r:id="rId9" w:history="1">
         <w:r>
           <w:rPr>
             <w:rStyle w:val="Hyperlink"/>
@@ -1987,11 +1936,11 @@
       <w:pPr>
         <w:pStyle w:val="Heading2"/>
       </w:pPr>
-      <w:bookmarkStart w:id="1" w:name="_Toc39406826"/>
+      <w:bookmarkStart w:id="2" w:name="_Toc39406826"/>
       <w:r>
         <w:t>Chosen Technology</w:t>
       </w:r>
-      <w:bookmarkEnd w:id="1"/>
+      <w:bookmarkEnd w:id="2"/>
     </w:p>
     <w:p>
       <w:r>
@@ -2024,7 +1973,7 @@
                     <pic:cNvPicPr/>
                   </pic:nvPicPr>
                   <pic:blipFill>
-                    <a:blip r:embed="rId11"/>
+                    <a:blip r:embed="rId10"/>
                     <a:stretch>
                       <a:fillRect/>
                     </a:stretch>
@@ -2067,7 +2016,7 @@
                     <pic:cNvPicPr/>
                   </pic:nvPicPr>
                   <pic:blipFill>
-                    <a:blip r:embed="rId12"/>
+                    <a:blip r:embed="rId11"/>
                     <a:stretch>
                       <a:fillRect/>
                     </a:stretch>
@@ -2109,7 +2058,7 @@
                     <pic:cNvPicPr/>
                   </pic:nvPicPr>
                   <pic:blipFill>
-                    <a:blip r:embed="rId13"/>
+                    <a:blip r:embed="rId12"/>
                     <a:stretch>
                       <a:fillRect/>
                     </a:stretch>
@@ -2152,7 +2101,7 @@
                     <pic:cNvPicPr/>
                   </pic:nvPicPr>
                   <pic:blipFill>
-                    <a:blip r:embed="rId14"/>
+                    <a:blip r:embed="rId13"/>
                     <a:stretch>
                       <a:fillRect/>
                     </a:stretch>
@@ -2181,7 +2130,7 @@
     </w:p>
     <w:p/>
     <w:p>
-      <w:hyperlink r:id="rId15" w:history="1">
+      <w:hyperlink r:id="rId14" w:history="1">
         <w:r>
           <w:rPr>
             <w:rStyle w:val="Hyperlink"/>
@@ -2196,7 +2145,7 @@
           <w:rStyle w:val="Hyperlink"/>
         </w:rPr>
       </w:pPr>
-      <w:hyperlink r:id="rId16" w:history="1">
+      <w:hyperlink r:id="rId15" w:history="1">
         <w:r>
           <w:rPr>
             <w:rStyle w:val="Hyperlink"/>
@@ -2206,7 +2155,7 @@
       </w:hyperlink>
     </w:p>
     <w:p>
-      <w:hyperlink r:id="rId17" w:history="1">
+      <w:hyperlink r:id="rId16" w:history="1">
         <w:r>
           <w:rPr>
             <w:rStyle w:val="Hyperlink"/>
@@ -2233,12 +2182,12 @@
       <w:pPr>
         <w:pStyle w:val="Heading1"/>
       </w:pPr>
-      <w:bookmarkStart w:id="2" w:name="_Toc39406827"/>
+      <w:bookmarkStart w:id="3" w:name="_Toc39406827"/>
       <w:r>
         <w:lastRenderedPageBreak/>
         <w:t>Security</w:t>
       </w:r>
-      <w:bookmarkEnd w:id="2"/>
+      <w:bookmarkEnd w:id="3"/>
     </w:p>
     <w:p/>
     <w:p/>
@@ -2246,17 +2195,17 @@
       <w:pPr>
         <w:pStyle w:val="Heading2"/>
       </w:pPr>
-      <w:bookmarkStart w:id="3" w:name="_Toc39406828"/>
+      <w:bookmarkStart w:id="4" w:name="_Toc39406828"/>
       <w:r>
         <w:t>Authentication</w:t>
       </w:r>
-      <w:bookmarkEnd w:id="3"/>
+      <w:bookmarkEnd w:id="4"/>
     </w:p>
     <w:p>
       <w:pPr>
         <w:pStyle w:val="Heading2"/>
       </w:pPr>
-      <w:bookmarkStart w:id="4" w:name="_Toc39406829"/>
+      <w:bookmarkStart w:id="5" w:name="_Toc39406829"/>
     </w:p>
     <w:p>
       <w:pPr>
@@ -2270,7 +2219,7 @@
       <w:r>
         <w:t>Authorization</w:t>
       </w:r>
-      <w:bookmarkEnd w:id="4"/>
+      <w:bookmarkEnd w:id="5"/>
     </w:p>
     <w:p/>
     <w:p>
@@ -2285,27 +2234,27 @@
       <w:pPr>
         <w:pStyle w:val="Heading1"/>
       </w:pPr>
-      <w:bookmarkStart w:id="5" w:name="_Toc39406830"/>
+      <w:bookmarkStart w:id="6" w:name="_Toc39406830"/>
       <w:r>
         <w:t>Data Layer</w:t>
       </w:r>
       <w:r>
         <w:t xml:space="preserve"> (Models)</w:t>
       </w:r>
-      <w:bookmarkEnd w:id="5"/>
+      <w:bookmarkEnd w:id="6"/>
     </w:p>
     <w:p>
       <w:pPr>
         <w:pStyle w:val="Heading2"/>
       </w:pPr>
-      <w:bookmarkStart w:id="6" w:name="_Toc39406831"/>
+      <w:bookmarkStart w:id="7" w:name="_Toc39406831"/>
       <w:r>
         <w:t>Model</w:t>
       </w:r>
       <w:r>
         <w:t xml:space="preserve"> Descriptions</w:t>
       </w:r>
-      <w:bookmarkEnd w:id="6"/>
+      <w:bookmarkEnd w:id="7"/>
     </w:p>
     <w:p/>
     <w:p>
@@ -2325,8 +2274,13 @@
     </w:p>
     <w:p>
       <w:r>
-        <w:t>Order: if Sequential Approval bit is on, order is checked before sending out emails for approval, else emails go out parallelly. ?</w:t>
-      </w:r>
+        <w:t>Order: if Sequential Approval bit is on, order is checked before sending out emails for approval, else emails go out parallelly</w:t>
+      </w:r>
+      <w:proofErr w:type="gramStart"/>
+      <w:r>
+        <w:t>. ?</w:t>
+      </w:r>
+      <w:proofErr w:type="gramEnd"/>
     </w:p>
     <w:p/>
     <w:p>
@@ -4829,7 +4783,23 @@
                 <w:rFonts w:eastAsiaTheme="minorEastAsia"/>
                 <w:lang w:val="en"/>
               </w:rPr>
-              <w:t>Managed automatically. An entry is created for every action taken by any user. A function call has to be made at code level by developer for data generation in this table</w:t>
+              <w:t xml:space="preserve">Managed automatically. An entry is created for every action taken by any user. A function call </w:t>
+            </w:r>
+            <w:proofErr w:type="gramStart"/>
+            <w:r>
+              <w:rPr>
+                <w:rFonts w:eastAsiaTheme="minorEastAsia"/>
+                <w:lang w:val="en"/>
+              </w:rPr>
+              <w:t>has to</w:t>
+            </w:r>
+            <w:proofErr w:type="gramEnd"/>
+            <w:r>
+              <w:rPr>
+                <w:rFonts w:eastAsiaTheme="minorEastAsia"/>
+                <w:lang w:val="en"/>
+              </w:rPr>
+              <w:t xml:space="preserve"> be made at code level by developer for data generation in this table</w:t>
             </w:r>
           </w:p>
         </w:tc>
@@ -6232,8 +6202,8 @@
         <w:t xml:space="preserve"> file.</w:t>
       </w:r>
     </w:p>
-    <w:bookmarkStart w:id="7" w:name="_MON_1645705636"/>
-    <w:bookmarkEnd w:id="7"/>
+    <w:bookmarkStart w:id="8" w:name="_MON_1645705636"/>
+    <w:bookmarkEnd w:id="8"/>
     <w:p>
       <w:r>
         <w:rPr>
@@ -6262,10 +6232,10 @@
             <v:path o:extrusionok="f" gradientshapeok="t" o:connecttype="rect"/>
             <o:lock v:ext="edit" aspectratio="t"/>
           </v:shapetype>
-          <v:shape id="_x0000_i1025" type="#_x0000_t75" style="width:468pt;height:64.5pt" o:ole="">
-            <v:imagedata r:id="rId18" o:title=""/>
+          <v:shape id="_x0000_i1025" type="#_x0000_t75" style="width:468pt;height:64.55pt" o:ole="">
+            <v:imagedata r:id="rId17" o:title=""/>
           </v:shape>
-          <o:OLEObject Type="Embed" ProgID="Word.OpenDocumentText.12" ShapeID="_x0000_i1025" DrawAspect="Content" ObjectID="_1655041509" r:id="rId19"/>
+          <o:OLEObject Type="Embed" ProgID="Word.OpenDocumentText.12" ShapeID="_x0000_i1025" DrawAspect="Content" ObjectID="_1657484611" r:id="rId18"/>
         </w:object>
       </w:r>
     </w:p>
@@ -6273,11 +6243,11 @@
       <w:pPr>
         <w:pStyle w:val="Heading2"/>
       </w:pPr>
-      <w:bookmarkStart w:id="8" w:name="_Toc39406832"/>
+      <w:bookmarkStart w:id="9" w:name="_Toc39406832"/>
       <w:r>
         <w:t>Entity Relationship Diagram</w:t>
       </w:r>
-      <w:bookmarkEnd w:id="8"/>
+      <w:bookmarkEnd w:id="9"/>
     </w:p>
     <w:p>
       <w:r>
@@ -6288,7 +6258,7 @@
       <w:pPr>
         <w:pStyle w:val="Heading1"/>
       </w:pPr>
-      <w:bookmarkStart w:id="9" w:name="_Toc39406833"/>
+      <w:bookmarkStart w:id="10" w:name="_Toc39406833"/>
       <w:r>
         <w:lastRenderedPageBreak/>
         <w:t>Business Logic</w:t>
@@ -6302,18 +6272,18 @@
       <w:r>
         <w:t>)</w:t>
       </w:r>
-      <w:bookmarkEnd w:id="9"/>
+      <w:bookmarkEnd w:id="10"/>
     </w:p>
     <w:p/>
     <w:p>
       <w:pPr>
         <w:pStyle w:val="Heading2"/>
       </w:pPr>
-      <w:bookmarkStart w:id="10" w:name="_Toc39406834"/>
+      <w:bookmarkStart w:id="11" w:name="_Toc39406834"/>
       <w:r>
         <w:t>Additional Case Types</w:t>
       </w:r>
-      <w:bookmarkEnd w:id="10"/>
+      <w:bookmarkEnd w:id="11"/>
       <w:r>
         <w:t xml:space="preserve"> </w:t>
       </w:r>
@@ -6549,11 +6519,11 @@
       <w:pPr>
         <w:pStyle w:val="Heading2"/>
       </w:pPr>
-      <w:bookmarkStart w:id="11" w:name="_Toc39406835"/>
+      <w:bookmarkStart w:id="12" w:name="_Toc39406835"/>
       <w:r>
         <w:t>Approval Workflow</w:t>
       </w:r>
-      <w:bookmarkEnd w:id="11"/>
+      <w:bookmarkEnd w:id="12"/>
     </w:p>
     <w:p/>
     <w:p>
@@ -6912,18 +6882,18 @@
       </w:r>
     </w:p>
     <w:p/>
-    <w:bookmarkStart w:id="12" w:name="_MON_1650555575"/>
-    <w:bookmarkEnd w:id="12"/>
+    <w:bookmarkStart w:id="13" w:name="_MON_1650555575"/>
+    <w:bookmarkEnd w:id="13"/>
     <w:p>
       <w:pPr>
         <w:jc w:val="center"/>
       </w:pPr>
       <w:r>
         <w:object w:dxaOrig="9360" w:dyaOrig="5072" w14:anchorId="5DF712FA">
-          <v:shape id="_x0000_i1026" type="#_x0000_t75" style="width:468pt;height:253.5pt" o:ole="">
-            <v:imagedata r:id="rId20" o:title=""/>
+          <v:shape id="_x0000_i1026" type="#_x0000_t75" style="width:468pt;height:253.35pt" o:ole="">
+            <v:imagedata r:id="rId19" o:title=""/>
           </v:shape>
-          <o:OLEObject Type="Embed" ProgID="Word.OpenDocumentText.12" ShapeID="_x0000_i1026" DrawAspect="Content" ObjectID="_1655041510" r:id="rId21"/>
+          <o:OLEObject Type="Embed" ProgID="Word.OpenDocumentText.12" ShapeID="_x0000_i1026" DrawAspect="Content" ObjectID="_1657484612" r:id="rId20"/>
         </w:object>
       </w:r>
     </w:p>
@@ -6931,7 +6901,7 @@
       <w:pPr>
         <w:pStyle w:val="Heading1"/>
       </w:pPr>
-      <w:bookmarkStart w:id="13" w:name="_Toc39406836"/>
+      <w:bookmarkStart w:id="14" w:name="_Toc39406836"/>
       <w:r>
         <w:t>Front End</w:t>
       </w:r>
@@ -6944,7 +6914,7 @@
       <w:r>
         <w:t>)</w:t>
       </w:r>
-      <w:bookmarkEnd w:id="13"/>
+      <w:bookmarkEnd w:id="14"/>
     </w:p>
     <w:p/>
     <w:p/>
@@ -6959,6 +6929,7 @@
         </w:rPr>
       </w:pPr>
     </w:p>
+    <w:bookmarkEnd w:id="0"/>
     <w:p>
       <w:pPr>
         <w:rPr>
@@ -6970,7 +6941,7 @@
       </w:pPr>
     </w:p>
     <w:sectPr>
-      <w:footerReference w:type="default" r:id="rId22"/>
+      <w:footerReference w:type="default" r:id="rId21"/>
       <w:pgSz w:w="12240" w:h="15840"/>
       <w:pgMar w:top="720" w:right="720" w:bottom="720" w:left="720" w:header="720" w:footer="720" w:gutter="0"/>
       <w:pgBorders w:offsetFrom="page">

</xml_diff>